<commit_message>
Updated doc file describing 2d/3d matrix
</commit_message>
<xml_diff>
--- a/365/365-Animation.docx
+++ b/365/365-Animation.docx
@@ -57,43 +57,7 @@
           <w:sz w:val="20"/>
           <w:szCs w:val="20"/>
         </w:rPr>
-        <w:t xml:space="preserve">Adding animations to a user interface can help visually indicate to a user that the state of the application has changed (in addition to just looking cool).  Judicially applied animations can help enhance a user interface greatly, and are an essential element of 2D or simple 3D </w:t>
-      </w:r>
-      <w:proofErr w:type="spellStart"/>
-      <w:r>
-        <w:rPr>
-          <w:rFonts w:ascii="Trebuchet MS" w:hAnsi="Trebuchet MS"/>
-          <w:sz w:val="20"/>
-          <w:szCs w:val="20"/>
-        </w:rPr>
-        <w:t>ga</w:t>
-      </w:r>
-      <w:proofErr w:type="spellEnd"/>
-      <w:r>
-        <w:rPr>
-          <w:rFonts w:ascii="Trebuchet MS" w:hAnsi="Trebuchet MS"/>
-          <w:sz w:val="20"/>
-          <w:szCs w:val="20"/>
-        </w:rPr>
-        <w:t xml:space="preserve"> </w:t>
-      </w:r>
-      <w:proofErr w:type="spellStart"/>
-      <w:r>
-        <w:rPr>
-          <w:rFonts w:ascii="Trebuchet MS" w:hAnsi="Trebuchet MS"/>
-          <w:sz w:val="20"/>
-          <w:szCs w:val="20"/>
-        </w:rPr>
-        <w:t>mes</w:t>
-      </w:r>
-      <w:proofErr w:type="spellEnd"/>
-      <w:r>
-        <w:rPr>
-          <w:rFonts w:ascii="Trebuchet MS" w:hAnsi="Trebuchet MS"/>
-          <w:sz w:val="20"/>
-          <w:szCs w:val="20"/>
-        </w:rPr>
-        <w:t>, which one can also build with Titanium.  In this module, learn several techniques for animating UI components.</w:t>
+        <w:t>Adding animations to a user interface can help visually indicate to a user that the state of the application has changed (in addition to just looking cool).  Judicially applied animations can help enhance a user interface greatly, and are an essential element of 2D or simple 3D games, which one can also build with Titanium.  In this module, learn several techniques for animating UI components.</w:t>
       </w:r>
       <w:r>
         <w:rPr>
@@ -261,19 +225,11 @@
         </w:rPr>
         <w:br/>
       </w:r>
-      <w:proofErr w:type="gramStart"/>
-      <w:r>
-        <w:rPr>
-          <w:rFonts w:ascii="Trebuchet MS" w:hAnsi="Trebuchet MS"/>
-        </w:rPr>
-        <w:t>An</w:t>
-      </w:r>
-      <w:proofErr w:type="gramEnd"/>
-      <w:r>
-        <w:rPr>
-          <w:rFonts w:ascii="Trebuchet MS" w:hAnsi="Trebuchet MS"/>
-        </w:rPr>
-        <w:t xml:space="preserve"> important part of designing a great UI is making the interface interactive and smooth.</w:t>
+      <w:r>
+        <w:rPr>
+          <w:rFonts w:ascii="Trebuchet MS" w:hAnsi="Trebuchet MS"/>
+        </w:rPr>
+        <w:t>An important part of designing a great UI is making the interface interactive and smooth.</w:t>
       </w:r>
     </w:p>
     <w:p>
@@ -288,21 +244,7 @@
         <w:rPr>
           <w:rFonts w:ascii="Trebuchet MS" w:hAnsi="Trebuchet MS"/>
         </w:rPr>
-        <w:t xml:space="preserve">Titanium provides built-in Animation capabilities that are optimized for each device. For example, on </w:t>
-      </w:r>
-      <w:proofErr w:type="spellStart"/>
-      <w:r>
-        <w:rPr>
-          <w:rFonts w:ascii="Trebuchet MS" w:hAnsi="Trebuchet MS"/>
-        </w:rPr>
-        <w:t>iOS</w:t>
-      </w:r>
-      <w:proofErr w:type="spellEnd"/>
-      <w:r>
-        <w:rPr>
-          <w:rFonts w:ascii="Trebuchet MS" w:hAnsi="Trebuchet MS"/>
-        </w:rPr>
-        <w:t xml:space="preserve"> devices, </w:t>
+        <w:t xml:space="preserve">Titanium provides built-in Animation capabilities that are optimized for each device. For example, on iOS devices, </w:t>
       </w:r>
       <w:r>
         <w:rPr>
@@ -353,55 +295,35 @@
         </w:rPr>
         <w:t xml:space="preserve">: </w:t>
       </w:r>
-      <w:proofErr w:type="gramStart"/>
       <w:r>
         <w:rPr>
           <w:rFonts w:ascii="Courier" w:hAnsi="Courier"/>
           <w:sz w:val="20"/>
         </w:rPr>
-        <w:t>animate(</w:t>
-      </w:r>
-      <w:proofErr w:type="gramEnd"/>
-      <w:r>
+        <w:t>animate()</w:t>
+      </w:r>
+    </w:p>
+    <w:p>
+      <w:pPr>
+        <w:rPr>
+          <w:rFonts w:ascii="Trebuchet MS" w:hAnsi="Trebuchet MS"/>
+          <w:sz w:val="20"/>
+        </w:rPr>
+      </w:pPr>
+    </w:p>
+    <w:p>
+      <w:pPr>
         <w:rPr>
           <w:rFonts w:ascii="Courier" w:hAnsi="Courier"/>
           <w:sz w:val="20"/>
         </w:rPr>
-        <w:t>)</w:t>
-      </w:r>
-    </w:p>
-    <w:p>
-      <w:pPr>
-        <w:rPr>
-          <w:rFonts w:ascii="Trebuchet MS" w:hAnsi="Trebuchet MS"/>
-          <w:sz w:val="20"/>
-        </w:rPr>
-      </w:pPr>
-    </w:p>
-    <w:p>
-      <w:pPr>
+      </w:pPr>
+      <w:r>
         <w:rPr>
           <w:rFonts w:ascii="Courier" w:hAnsi="Courier"/>
           <w:sz w:val="20"/>
         </w:rPr>
-      </w:pPr>
-      <w:proofErr w:type="spellStart"/>
-      <w:proofErr w:type="gramStart"/>
-      <w:r>
-        <w:rPr>
-          <w:rFonts w:ascii="Courier" w:hAnsi="Courier"/>
-          <w:sz w:val="20"/>
-        </w:rPr>
-        <w:t>view.animate</w:t>
-      </w:r>
-      <w:proofErr w:type="spellEnd"/>
-      <w:proofErr w:type="gramEnd"/>
-      <w:r>
-        <w:rPr>
-          <w:rFonts w:ascii="Courier" w:hAnsi="Courier"/>
-          <w:sz w:val="20"/>
-        </w:rPr>
-        <w:t>();</w:t>
+        <w:t>view.animate();</w:t>
       </w:r>
     </w:p>
     <w:p>
@@ -431,23 +353,7 @@
           <w:rFonts w:ascii="Trebuchet MS" w:hAnsi="Trebuchet MS"/>
           <w:sz w:val="19"/>
         </w:rPr>
-        <w:t>UI component (</w:t>
-      </w:r>
-      <w:proofErr w:type="spellStart"/>
-      <w:r>
-        <w:rPr>
-          <w:rFonts w:ascii="Trebuchet MS" w:hAnsi="Trebuchet MS"/>
-          <w:sz w:val="19"/>
-        </w:rPr>
-        <w:t>TiViewProxy</w:t>
-      </w:r>
-      <w:proofErr w:type="spellEnd"/>
-      <w:r>
-        <w:rPr>
-          <w:rFonts w:ascii="Trebuchet MS" w:hAnsi="Trebuchet MS"/>
-          <w:sz w:val="19"/>
-        </w:rPr>
-        <w:t xml:space="preserve"> class)</w:t>
+        <w:t>UI component (TiViewProxy class)</w:t>
       </w:r>
       <w:r>
         <w:rPr>
@@ -594,29 +500,7 @@
           <w:sz w:val="22"/>
           <w:szCs w:val="22"/>
         </w:rPr>
-        <w:t xml:space="preserve">// </w:t>
-      </w:r>
-      <w:proofErr w:type="spellStart"/>
-      <w:proofErr w:type="gramStart"/>
-      <w:r>
-        <w:rPr>
-          <w:rFonts w:ascii="Trebuchet MS" w:hAnsi="Trebuchet MS" w:cs="Menlo Regular"/>
-          <w:color w:val="008000"/>
-          <w:sz w:val="22"/>
-          <w:szCs w:val="22"/>
-        </w:rPr>
-        <w:t>animatable</w:t>
-      </w:r>
-      <w:proofErr w:type="spellEnd"/>
-      <w:proofErr w:type="gramEnd"/>
-      <w:r>
-        <w:rPr>
-          <w:rFonts w:ascii="Trebuchet MS" w:hAnsi="Trebuchet MS" w:cs="Menlo Regular"/>
-          <w:color w:val="008000"/>
-          <w:sz w:val="22"/>
-          <w:szCs w:val="22"/>
-        </w:rPr>
-        <w:t xml:space="preserve"> properties against what is being animated</w:t>
+        <w:t>// animatable properties against what is being animated</w:t>
       </w:r>
     </w:p>
     <w:p>
@@ -641,19 +525,8 @@
           <w:szCs w:val="22"/>
         </w:rPr>
         <w:tab/>
-      </w:r>
-      <w:proofErr w:type="spellStart"/>
-      <w:proofErr w:type="gramStart"/>
-      <w:r>
-        <w:rPr>
-          <w:rFonts w:ascii="Trebuchet MS" w:hAnsi="Trebuchet MS" w:cs="Menlo Regular"/>
-          <w:sz w:val="22"/>
-          <w:szCs w:val="22"/>
-        </w:rPr>
         <w:t>zIndex</w:t>
       </w:r>
-      <w:proofErr w:type="spellEnd"/>
-      <w:proofErr w:type="gramEnd"/>
       <w:r>
         <w:rPr>
           <w:rFonts w:ascii="Trebuchet MS" w:hAnsi="Trebuchet MS" w:cs="Menlo Regular"/>
@@ -702,17 +575,8 @@
           <w:szCs w:val="22"/>
         </w:rPr>
         <w:tab/>
-      </w:r>
-      <w:proofErr w:type="gramStart"/>
-      <w:r>
-        <w:rPr>
-          <w:rFonts w:ascii="Trebuchet MS" w:hAnsi="Trebuchet MS" w:cs="Menlo Regular"/>
-          <w:sz w:val="22"/>
-          <w:szCs w:val="22"/>
-        </w:rPr>
         <w:t>left</w:t>
       </w:r>
-      <w:proofErr w:type="gramEnd"/>
       <w:r>
         <w:rPr>
           <w:rFonts w:ascii="Trebuchet MS" w:hAnsi="Trebuchet MS" w:cs="Menlo Regular"/>
@@ -761,17 +625,8 @@
           <w:szCs w:val="22"/>
         </w:rPr>
         <w:tab/>
-      </w:r>
-      <w:proofErr w:type="gramStart"/>
-      <w:r>
-        <w:rPr>
-          <w:rFonts w:ascii="Trebuchet MS" w:hAnsi="Trebuchet MS" w:cs="Menlo Regular"/>
-          <w:sz w:val="22"/>
-          <w:szCs w:val="22"/>
-        </w:rPr>
         <w:t>right</w:t>
       </w:r>
-      <w:proofErr w:type="gramEnd"/>
       <w:r>
         <w:rPr>
           <w:rFonts w:ascii="Trebuchet MS" w:hAnsi="Trebuchet MS" w:cs="Menlo Regular"/>
@@ -820,17 +675,8 @@
           <w:szCs w:val="22"/>
         </w:rPr>
         <w:tab/>
-      </w:r>
-      <w:proofErr w:type="gramStart"/>
-      <w:r>
-        <w:rPr>
-          <w:rFonts w:ascii="Trebuchet MS" w:hAnsi="Trebuchet MS" w:cs="Menlo Regular"/>
-          <w:sz w:val="22"/>
-          <w:szCs w:val="22"/>
-        </w:rPr>
         <w:t>top</w:t>
       </w:r>
-      <w:proofErr w:type="gramEnd"/>
       <w:r>
         <w:rPr>
           <w:rFonts w:ascii="Trebuchet MS" w:hAnsi="Trebuchet MS" w:cs="Menlo Regular"/>
@@ -879,17 +725,8 @@
           <w:szCs w:val="22"/>
         </w:rPr>
         <w:tab/>
-      </w:r>
-      <w:proofErr w:type="gramStart"/>
-      <w:r>
-        <w:rPr>
-          <w:rFonts w:ascii="Trebuchet MS" w:hAnsi="Trebuchet MS" w:cs="Menlo Regular"/>
-          <w:sz w:val="22"/>
-          <w:szCs w:val="22"/>
-        </w:rPr>
         <w:t>bottom</w:t>
       </w:r>
-      <w:proofErr w:type="gramEnd"/>
       <w:r>
         <w:rPr>
           <w:rFonts w:ascii="Trebuchet MS" w:hAnsi="Trebuchet MS" w:cs="Menlo Regular"/>
@@ -938,17 +775,8 @@
           <w:szCs w:val="22"/>
         </w:rPr>
         <w:tab/>
-      </w:r>
-      <w:proofErr w:type="gramStart"/>
-      <w:r>
-        <w:rPr>
-          <w:rFonts w:ascii="Trebuchet MS" w:hAnsi="Trebuchet MS" w:cs="Menlo Regular"/>
-          <w:sz w:val="22"/>
-          <w:szCs w:val="22"/>
-        </w:rPr>
         <w:t>width</w:t>
       </w:r>
-      <w:proofErr w:type="gramEnd"/>
       <w:r>
         <w:rPr>
           <w:rFonts w:ascii="Trebuchet MS" w:hAnsi="Trebuchet MS" w:cs="Menlo Regular"/>
@@ -997,17 +825,8 @@
           <w:szCs w:val="22"/>
         </w:rPr>
         <w:tab/>
-      </w:r>
-      <w:proofErr w:type="gramStart"/>
-      <w:r>
-        <w:rPr>
-          <w:rFonts w:ascii="Trebuchet MS" w:hAnsi="Trebuchet MS" w:cs="Menlo Regular"/>
-          <w:sz w:val="22"/>
-          <w:szCs w:val="22"/>
-        </w:rPr>
         <w:t>height</w:t>
       </w:r>
-      <w:proofErr w:type="gramEnd"/>
       <w:r>
         <w:rPr>
           <w:rFonts w:ascii="Trebuchet MS" w:hAnsi="Trebuchet MS" w:cs="Menlo Regular"/>
@@ -1056,17 +875,8 @@
           <w:szCs w:val="22"/>
         </w:rPr>
         <w:tab/>
-      </w:r>
-      <w:proofErr w:type="gramStart"/>
-      <w:r>
-        <w:rPr>
-          <w:rFonts w:ascii="Trebuchet MS" w:hAnsi="Trebuchet MS" w:cs="Menlo Regular"/>
-          <w:sz w:val="22"/>
-          <w:szCs w:val="22"/>
-        </w:rPr>
         <w:t>duration</w:t>
       </w:r>
-      <w:proofErr w:type="gramEnd"/>
       <w:r>
         <w:rPr>
           <w:rFonts w:ascii="Trebuchet MS" w:hAnsi="Trebuchet MS" w:cs="Menlo Regular"/>
@@ -1122,17 +932,8 @@
           <w:szCs w:val="22"/>
         </w:rPr>
         <w:tab/>
-      </w:r>
-      <w:proofErr w:type="gramStart"/>
-      <w:r>
-        <w:rPr>
-          <w:rFonts w:ascii="Trebuchet MS" w:hAnsi="Trebuchet MS" w:cs="Menlo Regular"/>
-          <w:sz w:val="22"/>
-          <w:szCs w:val="22"/>
-        </w:rPr>
         <w:t>center</w:t>
       </w:r>
-      <w:proofErr w:type="gramEnd"/>
       <w:r>
         <w:rPr>
           <w:rFonts w:ascii="Trebuchet MS" w:hAnsi="Trebuchet MS" w:cs="Menlo Regular"/>
@@ -1181,19 +982,8 @@
           <w:szCs w:val="22"/>
         </w:rPr>
         <w:tab/>
-      </w:r>
-      <w:proofErr w:type="spellStart"/>
-      <w:proofErr w:type="gramStart"/>
-      <w:r>
-        <w:rPr>
-          <w:rFonts w:ascii="Trebuchet MS" w:hAnsi="Trebuchet MS" w:cs="Menlo Regular"/>
-          <w:sz w:val="22"/>
-          <w:szCs w:val="22"/>
-        </w:rPr>
         <w:t>backgroundColor</w:t>
       </w:r>
-      <w:proofErr w:type="spellEnd"/>
-      <w:proofErr w:type="gramEnd"/>
       <w:r>
         <w:rPr>
           <w:rFonts w:ascii="Trebuchet MS" w:hAnsi="Trebuchet MS" w:cs="Menlo Regular"/>
@@ -1226,17 +1016,8 @@
           <w:szCs w:val="22"/>
         </w:rPr>
         <w:tab/>
-      </w:r>
-      <w:proofErr w:type="gramStart"/>
-      <w:r>
-        <w:rPr>
-          <w:rFonts w:ascii="Trebuchet MS" w:hAnsi="Trebuchet MS" w:cs="Menlo Regular"/>
-          <w:sz w:val="22"/>
-          <w:szCs w:val="22"/>
-        </w:rPr>
         <w:t>color</w:t>
       </w:r>
-      <w:proofErr w:type="gramEnd"/>
       <w:r>
         <w:rPr>
           <w:rFonts w:ascii="Trebuchet MS" w:hAnsi="Trebuchet MS" w:cs="Menlo Regular"/>
@@ -1285,17 +1066,8 @@
           <w:szCs w:val="22"/>
         </w:rPr>
         <w:tab/>
-      </w:r>
-      <w:proofErr w:type="gramStart"/>
-      <w:r>
-        <w:rPr>
-          <w:rFonts w:ascii="Trebuchet MS" w:hAnsi="Trebuchet MS" w:cs="Menlo Regular"/>
-          <w:sz w:val="22"/>
-          <w:szCs w:val="22"/>
-        </w:rPr>
         <w:t>opacity</w:t>
       </w:r>
-      <w:proofErr w:type="gramEnd"/>
       <w:r>
         <w:rPr>
           <w:rFonts w:ascii="Trebuchet MS" w:hAnsi="Trebuchet MS" w:cs="Menlo Regular"/>
@@ -1351,17 +1123,8 @@
           <w:szCs w:val="22"/>
         </w:rPr>
         <w:tab/>
-      </w:r>
-      <w:proofErr w:type="gramStart"/>
-      <w:r>
-        <w:rPr>
-          <w:rFonts w:ascii="Trebuchet MS" w:hAnsi="Trebuchet MS" w:cs="Menlo Regular"/>
-          <w:sz w:val="22"/>
-          <w:szCs w:val="22"/>
-        </w:rPr>
         <w:t>opaque</w:t>
       </w:r>
-      <w:proofErr w:type="gramEnd"/>
       <w:r>
         <w:rPr>
           <w:rFonts w:ascii="Trebuchet MS" w:hAnsi="Trebuchet MS" w:cs="Menlo Regular"/>
@@ -1410,17 +1173,8 @@
           <w:szCs w:val="22"/>
         </w:rPr>
         <w:tab/>
-      </w:r>
-      <w:proofErr w:type="gramStart"/>
-      <w:r>
-        <w:rPr>
-          <w:rFonts w:ascii="Trebuchet MS" w:hAnsi="Trebuchet MS" w:cs="Menlo Regular"/>
-          <w:sz w:val="22"/>
-          <w:szCs w:val="22"/>
-        </w:rPr>
         <w:t>visible</w:t>
       </w:r>
-      <w:proofErr w:type="gramEnd"/>
       <w:r>
         <w:rPr>
           <w:rFonts w:ascii="Trebuchet MS" w:hAnsi="Trebuchet MS" w:cs="Menlo Regular"/>
@@ -1501,27 +1255,7 @@
           <w:sz w:val="22"/>
           <w:szCs w:val="22"/>
         </w:rPr>
-        <w:t xml:space="preserve">// </w:t>
-      </w:r>
-      <w:proofErr w:type="gramStart"/>
-      <w:r>
-        <w:rPr>
-          <w:rFonts w:ascii="Trebuchet MS" w:hAnsi="Trebuchet MS" w:cs="Menlo Regular"/>
-          <w:color w:val="008000"/>
-          <w:sz w:val="22"/>
-          <w:szCs w:val="22"/>
-        </w:rPr>
-        <w:t>properties</w:t>
-      </w:r>
-      <w:proofErr w:type="gramEnd"/>
-      <w:r>
-        <w:rPr>
-          <w:rFonts w:ascii="Trebuchet MS" w:hAnsi="Trebuchet MS" w:cs="Menlo Regular"/>
-          <w:color w:val="008000"/>
-          <w:sz w:val="22"/>
-          <w:szCs w:val="22"/>
-        </w:rPr>
-        <w:t xml:space="preserve"> that control the animation </w:t>
+        <w:t xml:space="preserve">// properties that control the animation </w:t>
       </w:r>
     </w:p>
     <w:p>
@@ -1546,17 +1280,8 @@
           <w:szCs w:val="22"/>
         </w:rPr>
         <w:tab/>
-      </w:r>
-      <w:proofErr w:type="gramStart"/>
-      <w:r>
-        <w:rPr>
-          <w:rFonts w:ascii="Trebuchet MS" w:hAnsi="Trebuchet MS" w:cs="Menlo Regular"/>
-          <w:sz w:val="22"/>
-          <w:szCs w:val="22"/>
-        </w:rPr>
         <w:t>curve</w:t>
       </w:r>
-      <w:proofErr w:type="gramEnd"/>
       <w:r>
         <w:rPr>
           <w:rFonts w:ascii="Trebuchet MS" w:hAnsi="Trebuchet MS" w:cs="Menlo Regular"/>
@@ -1605,17 +1330,8 @@
           <w:szCs w:val="22"/>
         </w:rPr>
         <w:tab/>
-      </w:r>
-      <w:proofErr w:type="gramStart"/>
-      <w:r>
-        <w:rPr>
-          <w:rFonts w:ascii="Trebuchet MS" w:hAnsi="Trebuchet MS" w:cs="Menlo Regular"/>
-          <w:sz w:val="22"/>
-          <w:szCs w:val="22"/>
-        </w:rPr>
         <w:t>repeat</w:t>
       </w:r>
-      <w:proofErr w:type="gramEnd"/>
       <w:r>
         <w:rPr>
           <w:rFonts w:ascii="Trebuchet MS" w:hAnsi="Trebuchet MS" w:cs="Menlo Regular"/>
@@ -1664,19 +1380,8 @@
           <w:szCs w:val="22"/>
         </w:rPr>
         <w:tab/>
-      </w:r>
-      <w:proofErr w:type="spellStart"/>
-      <w:proofErr w:type="gramStart"/>
-      <w:r>
-        <w:rPr>
-          <w:rFonts w:ascii="Trebuchet MS" w:hAnsi="Trebuchet MS" w:cs="Menlo Regular"/>
-          <w:sz w:val="22"/>
-          <w:szCs w:val="22"/>
-        </w:rPr>
         <w:t>autoreverse</w:t>
       </w:r>
-      <w:proofErr w:type="spellEnd"/>
-      <w:proofErr w:type="gramEnd"/>
       <w:r>
         <w:rPr>
           <w:rFonts w:ascii="Trebuchet MS" w:hAnsi="Trebuchet MS" w:cs="Menlo Regular"/>
@@ -1715,17 +1420,8 @@
           <w:szCs w:val="22"/>
         </w:rPr>
         <w:tab/>
-      </w:r>
-      <w:proofErr w:type="gramStart"/>
-      <w:r>
-        <w:rPr>
-          <w:rFonts w:ascii="Trebuchet MS" w:hAnsi="Trebuchet MS" w:cs="Menlo Regular"/>
-          <w:sz w:val="22"/>
-          <w:szCs w:val="22"/>
-        </w:rPr>
         <w:t>delay</w:t>
       </w:r>
-      <w:proofErr w:type="gramEnd"/>
       <w:r>
         <w:rPr>
           <w:rFonts w:ascii="Trebuchet MS" w:hAnsi="Trebuchet MS" w:cs="Menlo Regular"/>
@@ -1775,7 +1471,6 @@
         </w:rPr>
         <w:tab/>
       </w:r>
-      <w:proofErr w:type="gramStart"/>
       <w:r>
         <w:rPr>
           <w:rFonts w:ascii="Trebuchet MS" w:hAnsi="Trebuchet MS" w:cs="Menlo Regular"/>
@@ -1784,33 +1479,23 @@
         </w:rPr>
         <w:t>transform</w:t>
       </w:r>
-      <w:proofErr w:type="gramEnd"/>
-      <w:r>
-        <w:rPr>
-          <w:rFonts w:ascii="Trebuchet MS" w:hAnsi="Trebuchet MS" w:cs="Menlo Regular"/>
-          <w:sz w:val="22"/>
-          <w:szCs w:val="22"/>
-        </w:rPr>
-        <w:tab/>
-      </w:r>
-      <w:r>
-        <w:rPr>
-          <w:rFonts w:ascii="Trebuchet MS" w:hAnsi="Trebuchet MS" w:cs="Menlo Regular"/>
-          <w:sz w:val="22"/>
-          <w:szCs w:val="22"/>
-        </w:rPr>
-        <w:tab/>
-      </w:r>
-      <w:proofErr w:type="spellStart"/>
-      <w:r>
-        <w:rPr>
-          <w:rFonts w:ascii="Trebuchet MS" w:hAnsi="Trebuchet MS" w:cs="Menlo Regular"/>
-          <w:sz w:val="22"/>
-          <w:szCs w:val="22"/>
-        </w:rPr>
+      <w:r>
+        <w:rPr>
+          <w:rFonts w:ascii="Trebuchet MS" w:hAnsi="Trebuchet MS" w:cs="Menlo Regular"/>
+          <w:sz w:val="22"/>
+          <w:szCs w:val="22"/>
+        </w:rPr>
+        <w:tab/>
+      </w:r>
+      <w:r>
+        <w:rPr>
+          <w:rFonts w:ascii="Trebuchet MS" w:hAnsi="Trebuchet MS" w:cs="Menlo Regular"/>
+          <w:sz w:val="22"/>
+          <w:szCs w:val="22"/>
+        </w:rPr>
+        <w:tab/>
         <w:t>TiProxy</w:t>
       </w:r>
-      <w:proofErr w:type="spellEnd"/>
     </w:p>
     <w:p>
       <w:pPr>
@@ -1986,6 +1671,127 @@
         </w:rPr>
         <w:t>What is a matrix?</w:t>
       </w:r>
+      <w:r>
+        <w:rPr>
+          <w:rFonts w:ascii="Trebuchet MS" w:hAnsi="Trebuchet MS"/>
+          <w:sz w:val="19"/>
+        </w:rPr>
+        <w:t xml:space="preserve">  Help users understand the basics of </w:t>
+      </w:r>
+      <w:r>
+        <w:rPr>
+          <w:rFonts w:ascii="Trebuchet MS" w:hAnsi="Trebuchet MS"/>
+          <w:sz w:val="19"/>
+        </w:rPr>
+        <w:t>a matrix</w:t>
+      </w:r>
+      <w:r>
+        <w:rPr>
+          <w:rFonts w:ascii="Trebuchet MS" w:hAnsi="Trebuchet MS"/>
+          <w:sz w:val="19"/>
+        </w:rPr>
+        <w:t>.</w:t>
+      </w:r>
+      <w:r>
+        <w:rPr>
+          <w:rFonts w:ascii="Trebuchet MS" w:hAnsi="Trebuchet MS"/>
+          <w:sz w:val="19"/>
+        </w:rPr>
+        <w:t xml:space="preserve">  At the heart of a matrix is the concept of linear transformations.</w:t>
+      </w:r>
+    </w:p>
+    <w:p>
+      <w:pPr>
+        <w:rPr>
+          <w:rFonts w:ascii="Trebuchet MS" w:hAnsi="Trebuchet MS"/>
+          <w:sz w:val="19"/>
+        </w:rPr>
+      </w:pPr>
+    </w:p>
+    <w:p>
+      <w:pPr>
+        <w:rPr>
+          <w:rFonts w:ascii="Trebuchet MS" w:hAnsi="Trebuchet MS"/>
+          <w:color w:val="000000"/>
+          <w:sz w:val="19"/>
+        </w:rPr>
+      </w:pPr>
+      <w:r>
+        <w:rPr>
+          <w:rFonts w:ascii="Trebuchet MS" w:hAnsi="Trebuchet MS"/>
+          <w:color w:val="000000"/>
+          <w:sz w:val="19"/>
+        </w:rPr>
+        <w:t>Transformations are a fundamental part of computer graphics. Transformations are used to position objects, to shape objects, to change viewing positions, and even to change how something is viewed (e.g. the type of perspective that is used).</w:t>
+      </w:r>
+    </w:p>
+    <w:p>
+      <w:pPr>
+        <w:rPr>
+          <w:rFonts w:ascii="Trebuchet MS" w:hAnsi="Trebuchet MS"/>
+          <w:color w:val="000000"/>
+          <w:sz w:val="19"/>
+        </w:rPr>
+      </w:pPr>
+    </w:p>
+    <w:p>
+      <w:pPr>
+        <w:rPr>
+          <w:rFonts w:ascii="Times" w:hAnsi="Times"/>
+          <w:sz w:val="19"/>
+          <w:szCs w:val="20"/>
+        </w:rPr>
+      </w:pPr>
+      <w:r>
+        <w:rPr>
+          <w:rFonts w:ascii="Helvetica" w:hAnsi="Helvetica"/>
+          <w:color w:val="000000"/>
+          <w:sz w:val="19"/>
+        </w:rPr>
+        <w:t>Matrices allow arbitrary linear transformations to be represented in a consistent format, suitable for computation. This also allows transformations to be concatenated easily (by multiplying their matrices).</w:t>
+      </w:r>
+    </w:p>
+    <w:p>
+      <w:pPr>
+        <w:rPr>
+          <w:rFonts w:ascii="Trebuchet MS" w:hAnsi="Trebuchet MS"/>
+          <w:sz w:val="19"/>
+          <w:szCs w:val="20"/>
+        </w:rPr>
+      </w:pPr>
+    </w:p>
+    <w:p>
+      <w:pPr>
+        <w:rPr>
+          <w:rFonts w:ascii="Times" w:hAnsi="Times"/>
+          <w:sz w:val="19"/>
+          <w:szCs w:val="20"/>
+        </w:rPr>
+      </w:pPr>
+      <w:r>
+        <w:rPr>
+          <w:rFonts w:ascii="Helvetica" w:hAnsi="Helvetica"/>
+          <w:color w:val="000000"/>
+          <w:sz w:val="19"/>
+        </w:rPr>
+        <w:t>Most common geometric transformations that keep the origin fixed are linear, including rotation, scaling, shearing, reflection, and orthogonal projection</w:t>
+      </w:r>
+      <w:r>
+        <w:rPr>
+          <w:rFonts w:ascii="Helvetica" w:hAnsi="Helvetica"/>
+          <w:color w:val="000000"/>
+          <w:sz w:val="19"/>
+        </w:rPr>
+        <w:t>.</w:t>
+      </w:r>
+    </w:p>
+    <w:p>
+      <w:pPr>
+        <w:rPr>
+          <w:rFonts w:ascii="Trebuchet MS" w:hAnsi="Trebuchet MS"/>
+          <w:sz w:val="19"/>
+        </w:rPr>
+      </w:pPr>
     </w:p>
     <w:p>
       <w:pPr>
@@ -2060,39 +1866,14 @@
           <w:rFonts w:ascii="Trebuchet MS" w:hAnsi="Trebuchet MS" w:cs="Courier"/>
           <w:sz w:val="20"/>
         </w:rPr>
-        <w:t xml:space="preserve">rotate, scale, translate, </w:t>
-      </w:r>
-      <w:proofErr w:type="gramStart"/>
-      <w:r>
-        <w:rPr>
-          <w:rFonts w:ascii="Trebuchet MS" w:hAnsi="Trebuchet MS" w:cs="Courier"/>
-          <w:sz w:val="20"/>
-        </w:rPr>
-        <w:t>skew</w:t>
-      </w:r>
-      <w:proofErr w:type="gramEnd"/>
-      <w:r>
-        <w:rPr>
-          <w:rFonts w:ascii="Trebuchet MS" w:hAnsi="Trebuchet MS"/>
-          <w:sz w:val="19"/>
-        </w:rPr>
-        <w:t xml:space="preserve"> the objects in a two-dimensional space. A </w:t>
-      </w:r>
-      <w:proofErr w:type="gramStart"/>
-      <w:r>
-        <w:rPr>
-          <w:rFonts w:ascii="Trebuchet MS" w:hAnsi="Trebuchet MS"/>
-          <w:sz w:val="19"/>
-        </w:rPr>
-        <w:t>2D matrix is represented by a 3 by 3</w:t>
-      </w:r>
-      <w:proofErr w:type="gramEnd"/>
-      <w:r>
-        <w:rPr>
-          <w:rFonts w:ascii="Trebuchet MS" w:hAnsi="Trebuchet MS"/>
-          <w:sz w:val="19"/>
-        </w:rPr>
-        <w:t xml:space="preserve"> matrix. Because the third column is always (0,0,1), the data structure contains values for only the first two columns.</w:t>
+        <w:t>rotate, scale, translate, skew</w:t>
+      </w:r>
+      <w:r>
+        <w:rPr>
+          <w:rFonts w:ascii="Trebuchet MS" w:hAnsi="Trebuchet MS"/>
+          <w:sz w:val="19"/>
+        </w:rPr>
+        <w:t xml:space="preserve"> the objects in a two-dimensional space. A 2D matrix is represented by a 3 by 3 matrix. Because the third column is always (0,0,1), the data structure contains values for only the first two columns.</w:t>
       </w:r>
     </w:p>
     <w:p>
@@ -2277,21 +2058,13 @@
         <w:rPr>
           <w:rFonts w:ascii="Trebuchet MS" w:hAnsi="Trebuchet MS"/>
         </w:rPr>
-        <w:t xml:space="preserve">class for holding values for an affine transformation matrix. A 3D matrix is used to rotate, scale, translate, or skew the objects in a three-dimensional space. A </w:t>
-      </w:r>
-      <w:proofErr w:type="gramStart"/>
-      <w:r>
-        <w:rPr>
-          <w:rFonts w:ascii="Trebuchet MS" w:hAnsi="Trebuchet MS"/>
-        </w:rPr>
-        <w:t>3D matrix is represented by a 4 by 4</w:t>
-      </w:r>
-      <w:proofErr w:type="gramEnd"/>
-      <w:r>
-        <w:rPr>
-          <w:rFonts w:ascii="Trebuchet MS" w:hAnsi="Trebuchet MS"/>
-        </w:rPr>
-        <w:t xml:space="preserve"> matrix. Because the forth column is always (0,0,1), the data structure contains values for only the first three columns.</w:t>
+        <w:t xml:space="preserve">class for holding values for an affine transformation matrix. </w:t>
+      </w:r>
+      <w:r>
+        <w:rPr>
+          <w:rFonts w:ascii="Trebuchet MS" w:hAnsi="Trebuchet MS"/>
+        </w:rPr>
+        <w:t>This 3D matrix is a projection that maps three-dimensional points to a two-dimensional plane.</w:t>
       </w:r>
     </w:p>
     <w:p>
@@ -2315,124 +2088,13 @@
         <w:rPr>
           <w:rFonts w:ascii="Trebuchet MS" w:hAnsi="Trebuchet MS"/>
         </w:rPr>
-        <w:t>The 2D Matrix and 3D Matrix are similar in usage.</w:t>
-      </w:r>
-    </w:p>
-    <w:p>
-      <w:pPr>
-        <w:rPr>
-          <w:rFonts w:ascii="Trebuchet MS" w:hAnsi="Trebuchet MS"/>
-        </w:rPr>
-      </w:pPr>
-    </w:p>
-    <w:p>
-      <w:pPr>
-        <w:rPr>
-          <w:rFonts w:ascii="Trebuchet MS" w:hAnsi="Trebuchet MS"/>
-          <w:sz w:val="20"/>
-        </w:rPr>
-      </w:pPr>
-      <w:r>
-        <w:rPr>
-          <w:rFonts w:ascii="Trebuchet MS" w:hAnsi="Trebuchet MS"/>
-          <w:sz w:val="20"/>
-        </w:rPr>
-        <w:t xml:space="preserve">1.4.3 </w:t>
-      </w:r>
-      <w:r>
-        <w:rPr>
-          <w:rFonts w:ascii="Trebuchet MS" w:hAnsi="Trebuchet MS"/>
-          <w:sz w:val="20"/>
-        </w:rPr>
-        <w:t>Transforms</w:t>
-      </w:r>
-    </w:p>
-    <w:p>
-      <w:pPr>
-        <w:rPr>
-          <w:rFonts w:ascii="Trebuchet MS" w:hAnsi="Trebuchet MS"/>
-          <w:sz w:val="19"/>
-        </w:rPr>
-      </w:pPr>
-    </w:p>
-    <w:p>
-      <w:pPr>
-        <w:rPr>
-          <w:rFonts w:ascii="Trebuchet MS" w:hAnsi="Trebuchet MS"/>
-          <w:sz w:val="20"/>
-          <w:szCs w:val="20"/>
-        </w:rPr>
-      </w:pPr>
-      <w:r>
-        <w:rPr>
-          <w:rFonts w:ascii="Trebuchet MS" w:hAnsi="Trebuchet MS"/>
-          <w:sz w:val="19"/>
-        </w:rPr>
-        <w:t>To use the matrix, you simply call the </w:t>
-      </w:r>
-      <w:r>
-        <w:rPr>
-          <w:rFonts w:ascii="Trebuchet MS" w:hAnsi="Trebuchet MS" w:cs="Courier"/>
-          <w:sz w:val="20"/>
-        </w:rPr>
-        <w:t>transform</w:t>
-      </w:r>
-      <w:r>
-        <w:rPr>
-          <w:rFonts w:ascii="Trebuchet MS" w:hAnsi="Trebuchet MS"/>
-          <w:sz w:val="19"/>
-        </w:rPr>
-        <w:t> property on a View. By setting the </w:t>
-      </w:r>
-      <w:r>
-        <w:rPr>
-          <w:rFonts w:ascii="Trebuchet MS" w:hAnsi="Trebuchet MS" w:cs="Courier"/>
-          <w:sz w:val="20"/>
-        </w:rPr>
-        <w:t>transform</w:t>
-      </w:r>
-      <w:r>
-        <w:rPr>
-          <w:rFonts w:ascii="Trebuchet MS" w:hAnsi="Trebuchet MS"/>
-          <w:sz w:val="19"/>
-        </w:rPr>
-        <w:t> property, the change takes effect immediately.</w:t>
-      </w:r>
-    </w:p>
-    <w:p>
-      <w:pPr>
-        <w:rPr>
-          <w:rFonts w:ascii="Trebuchet MS" w:hAnsi="Trebuchet MS"/>
-        </w:rPr>
-      </w:pPr>
-    </w:p>
-    <w:p>
-      <w:pPr>
-        <w:rPr>
-          <w:rFonts w:ascii="Trebuchet MS" w:hAnsi="Trebuchet MS"/>
-          <w:sz w:val="20"/>
-        </w:rPr>
-      </w:pPr>
-      <w:r>
-        <w:rPr>
-          <w:rFonts w:ascii="Trebuchet MS" w:hAnsi="Trebuchet MS"/>
-          <w:sz w:val="20"/>
-        </w:rPr>
-        <w:t xml:space="preserve">1.5 </w:t>
-      </w:r>
-      <w:r>
-        <w:rPr>
-          <w:rFonts w:ascii="Trebuchet MS" w:hAnsi="Trebuchet MS"/>
-          <w:sz w:val="20"/>
-        </w:rPr>
-        <w:t>Event Listeners</w:t>
-      </w:r>
-      <w:r>
-        <w:rPr>
-          <w:rFonts w:ascii="Trebuchet MS" w:hAnsi="Trebuchet MS"/>
-          <w:sz w:val="20"/>
-        </w:rPr>
-        <w:t xml:space="preserve"> &amp; Callbacks</w:t>
+        <w:t xml:space="preserve">This </w:t>
+      </w:r>
+      <w:r>
+        <w:rPr>
+          <w:rFonts w:ascii="Trebuchet MS" w:hAnsi="Trebuchet MS"/>
+        </w:rPr>
+        <w:t>3D matrix is used to rotate, scale, translate, or skew the objects in a three-dimensional space. A 3D matrix is represented by a 4 by 4 matrix. Because the forth column is always (0,0,1), the data structure contains values for only the first three columns.</w:t>
       </w:r>
     </w:p>
     <w:p>
@@ -2456,7 +2118,124 @@
         <w:rPr>
           <w:rFonts w:ascii="Trebuchet MS" w:hAnsi="Trebuchet MS"/>
         </w:rPr>
-        <w:t>When performing an animation, you can pass in a function as a callback that will immediately fire upon completion.</w:t>
+        <w:t>The 2D Matrix and 3D Matrix are similar in usage.</w:t>
+      </w:r>
+    </w:p>
+    <w:p>
+      <w:pPr>
+        <w:rPr>
+          <w:rFonts w:ascii="Trebuchet MS" w:hAnsi="Trebuchet MS"/>
+        </w:rPr>
+      </w:pPr>
+    </w:p>
+    <w:p>
+      <w:pPr>
+        <w:rPr>
+          <w:rFonts w:ascii="Trebuchet MS" w:hAnsi="Trebuchet MS"/>
+          <w:sz w:val="20"/>
+        </w:rPr>
+      </w:pPr>
+      <w:r>
+        <w:rPr>
+          <w:rFonts w:ascii="Trebuchet MS" w:hAnsi="Trebuchet MS"/>
+          <w:sz w:val="20"/>
+        </w:rPr>
+        <w:t xml:space="preserve">1.4.3 </w:t>
+      </w:r>
+      <w:r>
+        <w:rPr>
+          <w:rFonts w:ascii="Trebuchet MS" w:hAnsi="Trebuchet MS"/>
+          <w:sz w:val="20"/>
+        </w:rPr>
+        <w:t>Transforms</w:t>
+      </w:r>
+    </w:p>
+    <w:p>
+      <w:pPr>
+        <w:rPr>
+          <w:rFonts w:ascii="Trebuchet MS" w:hAnsi="Trebuchet MS"/>
+          <w:sz w:val="19"/>
+        </w:rPr>
+      </w:pPr>
+    </w:p>
+    <w:p>
+      <w:pPr>
+        <w:rPr>
+          <w:rFonts w:ascii="Trebuchet MS" w:hAnsi="Trebuchet MS"/>
+          <w:sz w:val="20"/>
+          <w:szCs w:val="20"/>
+        </w:rPr>
+      </w:pPr>
+      <w:r>
+        <w:rPr>
+          <w:rFonts w:ascii="Trebuchet MS" w:hAnsi="Trebuchet MS"/>
+          <w:sz w:val="19"/>
+        </w:rPr>
+        <w:t>To use the matrix, you simply call the </w:t>
+      </w:r>
+      <w:r>
+        <w:rPr>
+          <w:rFonts w:ascii="Trebuchet MS" w:hAnsi="Trebuchet MS" w:cs="Courier"/>
+          <w:sz w:val="20"/>
+        </w:rPr>
+        <w:t>transform</w:t>
+      </w:r>
+      <w:r>
+        <w:rPr>
+          <w:rFonts w:ascii="Trebuchet MS" w:hAnsi="Trebuchet MS"/>
+          <w:sz w:val="19"/>
+        </w:rPr>
+        <w:t> property on a View. By setting the </w:t>
+      </w:r>
+      <w:r>
+        <w:rPr>
+          <w:rFonts w:ascii="Trebuchet MS" w:hAnsi="Trebuchet MS" w:cs="Courier"/>
+          <w:sz w:val="20"/>
+        </w:rPr>
+        <w:t>transform</w:t>
+      </w:r>
+      <w:r>
+        <w:rPr>
+          <w:rFonts w:ascii="Trebuchet MS" w:hAnsi="Trebuchet MS"/>
+          <w:sz w:val="19"/>
+        </w:rPr>
+        <w:t> property, the change takes effect immediately.</w:t>
+      </w:r>
+    </w:p>
+    <w:p>
+      <w:pPr>
+        <w:rPr>
+          <w:rFonts w:ascii="Trebuchet MS" w:hAnsi="Trebuchet MS"/>
+        </w:rPr>
+      </w:pPr>
+    </w:p>
+    <w:p>
+      <w:pPr>
+        <w:rPr>
+          <w:rFonts w:ascii="Trebuchet MS" w:hAnsi="Trebuchet MS"/>
+          <w:sz w:val="20"/>
+        </w:rPr>
+      </w:pPr>
+      <w:r>
+        <w:rPr>
+          <w:rFonts w:ascii="Trebuchet MS" w:hAnsi="Trebuchet MS"/>
+          <w:sz w:val="20"/>
+        </w:rPr>
+        <w:t xml:space="preserve">1.5 </w:t>
+      </w:r>
+      <w:r>
+        <w:rPr>
+          <w:rFonts w:ascii="Trebuchet MS" w:hAnsi="Trebuchet MS"/>
+          <w:sz w:val="20"/>
+        </w:rPr>
+        <w:t>Event Listeners</w:t>
+      </w:r>
+      <w:r>
+        <w:rPr>
+          <w:rFonts w:ascii="Trebuchet MS" w:hAnsi="Trebuchet MS"/>
+          <w:sz w:val="20"/>
+        </w:rPr>
+        <w:t xml:space="preserve"> &amp; Callbacks</w:t>
       </w:r>
     </w:p>
     <w:p>
@@ -2473,24 +2252,14 @@
         <w:pStyle w:val="NormalWeb"/>
         <w:spacing w:beforeLines="0" w:afterLines="0" w:line="260" w:lineRule="atLeast"/>
         <w:rPr>
-          <w:rFonts w:ascii="Courier" w:hAnsi="Courier"/>
-        </w:rPr>
-      </w:pPr>
-      <w:proofErr w:type="spellStart"/>
-      <w:proofErr w:type="gramStart"/>
-      <w:r>
-        <w:rPr>
-          <w:rFonts w:ascii="Courier" w:hAnsi="Courier"/>
-        </w:rPr>
-        <w:t>view.animate</w:t>
-      </w:r>
-      <w:proofErr w:type="spellEnd"/>
-      <w:proofErr w:type="gramEnd"/>
-      <w:r>
-        <w:rPr>
-          <w:rFonts w:ascii="Courier" w:hAnsi="Courier"/>
-        </w:rPr>
-        <w:t>({opacity:1,duration:300},function(){</w:t>
+          <w:rFonts w:ascii="Trebuchet MS" w:hAnsi="Trebuchet MS"/>
+        </w:rPr>
+      </w:pPr>
+      <w:r>
+        <w:rPr>
+          <w:rFonts w:ascii="Trebuchet MS" w:hAnsi="Trebuchet MS"/>
+        </w:rPr>
+        <w:t>When performing an animation, you can pass in a function as a callback that will immediately fire upon completion.</w:t>
       </w:r>
     </w:p>
     <w:p>
@@ -2498,287 +2267,23 @@
         <w:pStyle w:val="NormalWeb"/>
         <w:spacing w:beforeLines="0" w:afterLines="0" w:line="260" w:lineRule="atLeast"/>
         <w:rPr>
-          <w:rFonts w:ascii="Courier" w:hAnsi="Courier"/>
-        </w:rPr>
-      </w:pPr>
-      <w:r>
-        <w:rPr>
-          <w:rFonts w:ascii="Courier" w:hAnsi="Courier"/>
-        </w:rPr>
-        <w:t xml:space="preserve">  // </w:t>
-      </w:r>
-      <w:proofErr w:type="gramStart"/>
-      <w:r>
-        <w:rPr>
-          <w:rFonts w:ascii="Courier" w:hAnsi="Courier"/>
-        </w:rPr>
-        <w:t>do</w:t>
-      </w:r>
-      <w:proofErr w:type="gramEnd"/>
-      <w:r>
-        <w:rPr>
-          <w:rFonts w:ascii="Courier" w:hAnsi="Courier"/>
-        </w:rPr>
-        <w:t xml:space="preserve"> something on complete</w:t>
-      </w:r>
+          <w:rFonts w:ascii="Trebuchet MS" w:hAnsi="Trebuchet MS"/>
+        </w:rPr>
+      </w:pPr>
     </w:p>
     <w:p>
       <w:pPr>
         <w:pStyle w:val="NormalWeb"/>
         <w:spacing w:beforeLines="0" w:afterLines="0" w:line="260" w:lineRule="atLeast"/>
         <w:rPr>
-          <w:rFonts w:ascii="Trebuchet MS" w:hAnsi="Trebuchet MS"/>
-        </w:rPr>
-      </w:pPr>
-      <w:r>
-        <w:rPr>
           <w:rFonts w:ascii="Courier" w:hAnsi="Courier"/>
         </w:rPr>
-        <w:t>});</w:t>
-      </w:r>
-    </w:p>
-    <w:p>
-      <w:pPr>
-        <w:rPr>
-          <w:rFonts w:ascii="Trebuchet MS" w:hAnsi="Trebuchet MS"/>
-          <w:sz w:val="19"/>
-        </w:rPr>
-      </w:pPr>
-    </w:p>
-    <w:p>
-      <w:pPr>
-        <w:rPr>
-          <w:rFonts w:ascii="Trebuchet MS" w:hAnsi="Trebuchet MS"/>
-          <w:sz w:val="19"/>
-        </w:rPr>
-      </w:pPr>
-      <w:r>
-        <w:rPr>
-          <w:rFonts w:ascii="Trebuchet MS" w:hAnsi="Trebuchet MS"/>
-          <w:sz w:val="19"/>
-        </w:rPr>
-        <w:t xml:space="preserve">Or, alternatively, you can </w:t>
-      </w:r>
-      <w:r>
-        <w:rPr>
-          <w:rFonts w:ascii="Trebuchet MS" w:hAnsi="Trebuchet MS"/>
-          <w:sz w:val="19"/>
-        </w:rPr>
-        <w:t xml:space="preserve">attach an </w:t>
-      </w:r>
-      <w:r>
-        <w:rPr>
-          <w:rFonts w:ascii="Trebuchet MS" w:hAnsi="Trebuchet MS"/>
-          <w:sz w:val="19"/>
-        </w:rPr>
-        <w:t xml:space="preserve">event listener to the animation </w:t>
-      </w:r>
-      <w:r>
-        <w:rPr>
-          <w:rFonts w:ascii="Trebuchet MS" w:hAnsi="Trebuchet MS"/>
-          <w:sz w:val="19"/>
-        </w:rPr>
-        <w:t>object</w:t>
-      </w:r>
-      <w:r>
-        <w:rPr>
-          <w:rFonts w:ascii="Trebuchet MS" w:hAnsi="Trebuchet MS"/>
-          <w:sz w:val="19"/>
-        </w:rPr>
-        <w:t>.</w:t>
-      </w:r>
-    </w:p>
-    <w:p>
-      <w:pPr>
-        <w:rPr>
-          <w:rFonts w:ascii="Trebuchet MS" w:hAnsi="Trebuchet MS"/>
-          <w:sz w:val="19"/>
-        </w:rPr>
-      </w:pPr>
-    </w:p>
-    <w:p>
-      <w:pPr>
+      </w:pPr>
+      <w:r>
         <w:rPr>
           <w:rFonts w:ascii="Courier" w:hAnsi="Courier"/>
-          <w:sz w:val="19"/>
-        </w:rPr>
-      </w:pPr>
-      <w:proofErr w:type="spellStart"/>
-      <w:proofErr w:type="gramStart"/>
-      <w:r>
-        <w:rPr>
-          <w:rFonts w:ascii="Courier" w:hAnsi="Courier"/>
-          <w:sz w:val="19"/>
-        </w:rPr>
-        <w:t>var</w:t>
-      </w:r>
-      <w:proofErr w:type="spellEnd"/>
-      <w:proofErr w:type="gramEnd"/>
-      <w:r>
-        <w:rPr>
-          <w:rFonts w:ascii="Courier" w:hAnsi="Courier"/>
-          <w:sz w:val="19"/>
-        </w:rPr>
-        <w:t xml:space="preserve"> a = </w:t>
-      </w:r>
-      <w:proofErr w:type="spellStart"/>
-      <w:r>
-        <w:rPr>
-          <w:rFonts w:ascii="Courier" w:hAnsi="Courier"/>
-          <w:sz w:val="19"/>
-        </w:rPr>
-        <w:t>Titanium.UI.createAnimation</w:t>
-      </w:r>
-      <w:proofErr w:type="spellEnd"/>
-      <w:r>
-        <w:rPr>
-          <w:rFonts w:ascii="Courier" w:hAnsi="Courier"/>
-          <w:sz w:val="19"/>
-        </w:rPr>
-        <w:t>();</w:t>
-      </w:r>
-    </w:p>
-    <w:p>
-      <w:pPr>
-        <w:rPr>
-          <w:rFonts w:ascii="Courier" w:hAnsi="Courier"/>
-          <w:sz w:val="19"/>
-        </w:rPr>
-      </w:pPr>
-      <w:proofErr w:type="spellStart"/>
-      <w:proofErr w:type="gramStart"/>
-      <w:r>
-        <w:rPr>
-          <w:rFonts w:ascii="Courier" w:hAnsi="Courier"/>
-          <w:sz w:val="19"/>
-        </w:rPr>
-        <w:t>a</w:t>
-      </w:r>
-      <w:proofErr w:type="gramEnd"/>
-      <w:r>
-        <w:rPr>
-          <w:rFonts w:ascii="Courier" w:hAnsi="Courier"/>
-          <w:sz w:val="19"/>
-        </w:rPr>
-        <w:t>.addEventListener</w:t>
-      </w:r>
-      <w:proofErr w:type="spellEnd"/>
-      <w:r>
-        <w:rPr>
-          <w:rFonts w:ascii="Courier" w:hAnsi="Courier"/>
-          <w:sz w:val="19"/>
-        </w:rPr>
-        <w:t>('</w:t>
-      </w:r>
-      <w:proofErr w:type="spellStart"/>
-      <w:r>
-        <w:rPr>
-          <w:rFonts w:ascii="Courier" w:hAnsi="Courier"/>
-          <w:sz w:val="19"/>
-        </w:rPr>
-        <w:t>start',func</w:t>
-      </w:r>
-      <w:proofErr w:type="spellEnd"/>
-      <w:r>
-        <w:rPr>
-          <w:rFonts w:ascii="Courier" w:hAnsi="Courier"/>
-          <w:sz w:val="19"/>
-        </w:rPr>
-        <w:t>);</w:t>
-      </w:r>
-    </w:p>
-    <w:p>
-      <w:pPr>
-        <w:rPr>
-          <w:rFonts w:ascii="Courier" w:hAnsi="Courier"/>
-          <w:sz w:val="19"/>
-        </w:rPr>
-      </w:pPr>
-      <w:proofErr w:type="spellStart"/>
-      <w:proofErr w:type="gramStart"/>
-      <w:r>
-        <w:rPr>
-          <w:rFonts w:ascii="Courier" w:hAnsi="Courier"/>
-          <w:sz w:val="19"/>
-        </w:rPr>
-        <w:t>a</w:t>
-      </w:r>
-      <w:proofErr w:type="gramEnd"/>
-      <w:r>
-        <w:rPr>
-          <w:rFonts w:ascii="Courier" w:hAnsi="Courier"/>
-          <w:sz w:val="19"/>
-        </w:rPr>
-        <w:t>.addEventListener</w:t>
-      </w:r>
-      <w:proofErr w:type="spellEnd"/>
-      <w:r>
-        <w:rPr>
-          <w:rFonts w:ascii="Courier" w:hAnsi="Courier"/>
-          <w:sz w:val="19"/>
-        </w:rPr>
-        <w:t>('</w:t>
-      </w:r>
-      <w:proofErr w:type="spellStart"/>
-      <w:r>
-        <w:rPr>
-          <w:rFonts w:ascii="Courier" w:hAnsi="Courier"/>
-          <w:sz w:val="19"/>
-        </w:rPr>
-        <w:t>complete',func</w:t>
-      </w:r>
-      <w:proofErr w:type="spellEnd"/>
-      <w:r>
-        <w:rPr>
-          <w:rFonts w:ascii="Courier" w:hAnsi="Courier"/>
-          <w:sz w:val="19"/>
-        </w:rPr>
-        <w:t>);</w:t>
-      </w:r>
-    </w:p>
-    <w:p>
-      <w:pPr>
-        <w:rPr>
-          <w:rFonts w:ascii="Trebuchet MS" w:hAnsi="Trebuchet MS"/>
-          <w:sz w:val="19"/>
-        </w:rPr>
-      </w:pPr>
-    </w:p>
-    <w:p>
-      <w:pPr>
-        <w:rPr>
-          <w:rFonts w:ascii="Trebuchet MS" w:hAnsi="Trebuchet MS"/>
-          <w:sz w:val="19"/>
-        </w:rPr>
-      </w:pPr>
-    </w:p>
-    <w:p>
-      <w:pPr>
-        <w:rPr>
-          <w:rFonts w:ascii="Trebuchet MS" w:hAnsi="Trebuchet MS"/>
-        </w:rPr>
-      </w:pPr>
-    </w:p>
-    <w:p>
-      <w:pPr>
-        <w:rPr>
-          <w:rFonts w:ascii="Trebuchet MS" w:hAnsi="Trebuchet MS"/>
-          <w:sz w:val="20"/>
-        </w:rPr>
-      </w:pPr>
-      <w:r>
-        <w:rPr>
-          <w:rFonts w:ascii="Trebuchet MS" w:hAnsi="Trebuchet MS"/>
-          <w:sz w:val="20"/>
-        </w:rPr>
-        <w:t xml:space="preserve">1.6 </w:t>
-      </w:r>
-      <w:r>
-        <w:rPr>
-          <w:rFonts w:ascii="Trebuchet MS" w:hAnsi="Trebuchet MS"/>
-          <w:sz w:val="20"/>
-        </w:rPr>
-        <w:t>Opacity</w:t>
+        </w:rPr>
+        <w:t>view.animate({opacity:1,duration:300},function(){</w:t>
       </w:r>
     </w:p>
     <w:p>
@@ -2786,9 +2291,15 @@
         <w:pStyle w:val="NormalWeb"/>
         <w:spacing w:beforeLines="0" w:afterLines="0" w:line="260" w:lineRule="atLeast"/>
         <w:rPr>
-          <w:rFonts w:ascii="Trebuchet MS" w:hAnsi="Trebuchet MS"/>
-        </w:rPr>
-      </w:pPr>
+          <w:rFonts w:ascii="Courier" w:hAnsi="Courier"/>
+        </w:rPr>
+      </w:pPr>
+      <w:r>
+        <w:rPr>
+          <w:rFonts w:ascii="Courier" w:hAnsi="Courier"/>
+        </w:rPr>
+        <w:t xml:space="preserve">  // do something on complete</w:t>
+      </w:r>
     </w:p>
     <w:p>
       <w:pPr>
@@ -2800,36 +2311,158 @@
       </w:pPr>
       <w:r>
         <w:rPr>
-          <w:rFonts w:ascii="Trebuchet MS" w:hAnsi="Trebuchet MS"/>
-        </w:rPr>
-        <w:t>When performing an animation, you will want to spend time on the aesthetics to make the animation seem more life-like. The</w:t>
-      </w:r>
-      <w:r>
-        <w:rPr>
-          <w:rStyle w:val="apple-converted-space"/>
-          <w:rFonts w:ascii="Trebuchet MS" w:hAnsi="Trebuchet MS"/>
-        </w:rPr>
-        <w:t> </w:t>
-      </w:r>
-      <w:r>
-        <w:rPr>
-          <w:rStyle w:val="HTMLTypewriter"/>
-          <w:rFonts w:ascii="Trebuchet MS" w:hAnsi="Trebuchet MS"/>
-        </w:rPr>
-        <w:t>opacity</w:t>
-      </w:r>
-      <w:r>
-        <w:rPr>
-          <w:rStyle w:val="apple-converted-space"/>
-          <w:rFonts w:ascii="Trebuchet MS" w:hAnsi="Trebuchet MS"/>
-        </w:rPr>
-        <w:t> </w:t>
-      </w:r>
-      <w:r>
-        <w:rPr>
-          <w:rFonts w:ascii="Trebuchet MS" w:hAnsi="Trebuchet MS"/>
-        </w:rPr>
-        <w:t>property is a good property to keep in mind when performing animations where you're changing the visual state between one or more Views.</w:t>
+          <w:rFonts w:ascii="Courier" w:hAnsi="Courier"/>
+        </w:rPr>
+        <w:t>});</w:t>
+      </w:r>
+    </w:p>
+    <w:p>
+      <w:pPr>
+        <w:rPr>
+          <w:rFonts w:ascii="Trebuchet MS" w:hAnsi="Trebuchet MS"/>
+          <w:sz w:val="19"/>
+        </w:rPr>
+      </w:pPr>
+    </w:p>
+    <w:p>
+      <w:pPr>
+        <w:rPr>
+          <w:rFonts w:ascii="Trebuchet MS" w:hAnsi="Trebuchet MS"/>
+          <w:sz w:val="19"/>
+        </w:rPr>
+      </w:pPr>
+      <w:r>
+        <w:rPr>
+          <w:rFonts w:ascii="Trebuchet MS" w:hAnsi="Trebuchet MS"/>
+          <w:sz w:val="19"/>
+        </w:rPr>
+        <w:t xml:space="preserve">Or, alternatively, you can </w:t>
+      </w:r>
+      <w:r>
+        <w:rPr>
+          <w:rFonts w:ascii="Trebuchet MS" w:hAnsi="Trebuchet MS"/>
+          <w:sz w:val="19"/>
+        </w:rPr>
+        <w:t xml:space="preserve">attach an </w:t>
+      </w:r>
+      <w:r>
+        <w:rPr>
+          <w:rFonts w:ascii="Trebuchet MS" w:hAnsi="Trebuchet MS"/>
+          <w:sz w:val="19"/>
+        </w:rPr>
+        <w:t xml:space="preserve">event listener to the animation </w:t>
+      </w:r>
+      <w:r>
+        <w:rPr>
+          <w:rFonts w:ascii="Trebuchet MS" w:hAnsi="Trebuchet MS"/>
+          <w:sz w:val="19"/>
+        </w:rPr>
+        <w:t>object</w:t>
+      </w:r>
+      <w:r>
+        <w:rPr>
+          <w:rFonts w:ascii="Trebuchet MS" w:hAnsi="Trebuchet MS"/>
+          <w:sz w:val="19"/>
+        </w:rPr>
+        <w:t>.</w:t>
+      </w:r>
+    </w:p>
+    <w:p>
+      <w:pPr>
+        <w:rPr>
+          <w:rFonts w:ascii="Trebuchet MS" w:hAnsi="Trebuchet MS"/>
+          <w:sz w:val="19"/>
+        </w:rPr>
+      </w:pPr>
+    </w:p>
+    <w:p>
+      <w:pPr>
+        <w:rPr>
+          <w:rFonts w:ascii="Courier" w:hAnsi="Courier"/>
+          <w:sz w:val="19"/>
+        </w:rPr>
+      </w:pPr>
+      <w:r>
+        <w:rPr>
+          <w:rFonts w:ascii="Courier" w:hAnsi="Courier"/>
+          <w:sz w:val="19"/>
+        </w:rPr>
+        <w:t>var a = Titanium.UI.createAnimation();</w:t>
+      </w:r>
+    </w:p>
+    <w:p>
+      <w:pPr>
+        <w:rPr>
+          <w:rFonts w:ascii="Courier" w:hAnsi="Courier"/>
+          <w:sz w:val="19"/>
+        </w:rPr>
+      </w:pPr>
+      <w:r>
+        <w:rPr>
+          <w:rFonts w:ascii="Courier" w:hAnsi="Courier"/>
+          <w:sz w:val="19"/>
+        </w:rPr>
+        <w:t>a.addEventListener('start',func);</w:t>
+      </w:r>
+    </w:p>
+    <w:p>
+      <w:pPr>
+        <w:rPr>
+          <w:rFonts w:ascii="Courier" w:hAnsi="Courier"/>
+          <w:sz w:val="19"/>
+        </w:rPr>
+      </w:pPr>
+      <w:r>
+        <w:rPr>
+          <w:rFonts w:ascii="Courier" w:hAnsi="Courier"/>
+          <w:sz w:val="19"/>
+        </w:rPr>
+        <w:t>a.addEventListener('complete',func);</w:t>
+      </w:r>
+    </w:p>
+    <w:p>
+      <w:pPr>
+        <w:rPr>
+          <w:rFonts w:ascii="Trebuchet MS" w:hAnsi="Trebuchet MS"/>
+          <w:sz w:val="19"/>
+        </w:rPr>
+      </w:pPr>
+    </w:p>
+    <w:p>
+      <w:pPr>
+        <w:rPr>
+          <w:rFonts w:ascii="Trebuchet MS" w:hAnsi="Trebuchet MS"/>
+          <w:sz w:val="19"/>
+        </w:rPr>
+      </w:pPr>
+    </w:p>
+    <w:p>
+      <w:pPr>
+        <w:rPr>
+          <w:rFonts w:ascii="Trebuchet MS" w:hAnsi="Trebuchet MS"/>
+        </w:rPr>
+      </w:pPr>
+    </w:p>
+    <w:p>
+      <w:pPr>
+        <w:rPr>
+          <w:rFonts w:ascii="Trebuchet MS" w:hAnsi="Trebuchet MS"/>
+          <w:sz w:val="20"/>
+        </w:rPr>
+      </w:pPr>
+      <w:r>
+        <w:rPr>
+          <w:rFonts w:ascii="Trebuchet MS" w:hAnsi="Trebuchet MS"/>
+          <w:sz w:val="20"/>
+        </w:rPr>
+        <w:t xml:space="preserve">1.6 </w:t>
+      </w:r>
+      <w:r>
+        <w:rPr>
+          <w:rFonts w:ascii="Trebuchet MS" w:hAnsi="Trebuchet MS"/>
+          <w:sz w:val="20"/>
+        </w:rPr>
+        <w:t>Opacity</w:t>
       </w:r>
     </w:p>
     <w:p>
@@ -2853,7 +2486,7 @@
         <w:rPr>
           <w:rFonts w:ascii="Trebuchet MS" w:hAnsi="Trebuchet MS"/>
         </w:rPr>
-        <w:t>The</w:t>
+        <w:t>When performing an animation, you will want to spend time on the aesthetics to make the animation seem more life-like. The</w:t>
       </w:r>
       <w:r>
         <w:rPr>
@@ -2880,61 +2513,7 @@
         <w:rPr>
           <w:rFonts w:ascii="Trebuchet MS" w:hAnsi="Trebuchet MS"/>
         </w:rPr>
-        <w:t>property controls the transparency (or opacity) of the View. Typically, you'll bring the opacity from</w:t>
-      </w:r>
-      <w:r>
-        <w:rPr>
-          <w:rStyle w:val="apple-converted-space"/>
-          <w:rFonts w:ascii="Trebuchet MS" w:hAnsi="Trebuchet MS"/>
-        </w:rPr>
-        <w:t> </w:t>
-      </w:r>
-      <w:r>
-        <w:rPr>
-          <w:rStyle w:val="HTMLTypewriter"/>
-          <w:rFonts w:ascii="Trebuchet MS" w:hAnsi="Trebuchet MS"/>
-        </w:rPr>
-        <w:t>0.0</w:t>
-      </w:r>
-      <w:r>
-        <w:rPr>
-          <w:rStyle w:val="apple-converted-space"/>
-          <w:rFonts w:ascii="Trebuchet MS" w:hAnsi="Trebuchet MS"/>
-        </w:rPr>
-        <w:t> </w:t>
-      </w:r>
-      <w:r>
-        <w:rPr>
-          <w:rFonts w:ascii="Trebuchet MS" w:hAnsi="Trebuchet MS"/>
-        </w:rPr>
-        <w:t>to some end state, such as</w:t>
-      </w:r>
-      <w:r>
-        <w:rPr>
-          <w:rStyle w:val="apple-converted-space"/>
-          <w:rFonts w:ascii="Trebuchet MS" w:hAnsi="Trebuchet MS"/>
-        </w:rPr>
-        <w:t> </w:t>
-      </w:r>
-      <w:r>
-        <w:rPr>
-          <w:rStyle w:val="HTMLTypewriter"/>
-          <w:rFonts w:ascii="Trebuchet MS" w:hAnsi="Trebuchet MS"/>
-        </w:rPr>
-        <w:t>1.0</w:t>
-      </w:r>
-      <w:r>
-        <w:rPr>
-          <w:rStyle w:val="apple-converted-space"/>
-          <w:rFonts w:ascii="Trebuchet MS" w:hAnsi="Trebuchet MS"/>
-        </w:rPr>
-        <w:t> </w:t>
-      </w:r>
-      <w:r>
-        <w:rPr>
-          <w:rFonts w:ascii="Trebuchet MS" w:hAnsi="Trebuchet MS"/>
-        </w:rPr>
-        <w:t>during the animation. This will provide a "fade in" effect and make the View seem to "appear" on the screen.</w:t>
+        <w:t>property is a good property to keep in mind when performing animations where you're changing the visual state between one or more Views.</w:t>
       </w:r>
     </w:p>
     <w:p>
@@ -2958,7 +2537,7 @@
         <w:rPr>
           <w:rFonts w:ascii="Trebuchet MS" w:hAnsi="Trebuchet MS"/>
         </w:rPr>
-        <w:t>In this example, the view is initially set to</w:t>
+        <w:t>The</w:t>
       </w:r>
       <w:r>
         <w:rPr>
@@ -2972,7 +2551,7 @@
           <w:rStyle w:val="HTMLTypewriter"/>
           <w:rFonts w:ascii="Trebuchet MS" w:hAnsi="Trebuchet MS"/>
         </w:rPr>
-        <w:t>0</w:t>
+        <w:t>opacity</w:t>
       </w:r>
       <w:r>
         <w:rPr>
@@ -2985,16 +2564,8 @@
         <w:rPr>
           <w:rFonts w:ascii="Trebuchet MS" w:hAnsi="Trebuchet MS"/>
         </w:rPr>
-        <w:t xml:space="preserve">- effectively making it fully transparent, or invisible. When the button is clicked, the view simply animates </w:t>
-      </w:r>
-      <w:proofErr w:type="gramStart"/>
-      <w:r>
-        <w:rPr>
-          <w:rFonts w:ascii="Trebuchet MS" w:hAnsi="Trebuchet MS"/>
-        </w:rPr>
-        <w:t>it's</w:t>
-      </w:r>
-      <w:proofErr w:type="gramEnd"/>
+        <w:t>property controls the transparency (or opacity) of the View. Typically, you'll bring the opacity from</w:t>
+      </w:r>
       <w:r>
         <w:rPr>
           <w:rStyle w:val="apple-converted-space"/>
@@ -3002,26 +2573,12 @@
         </w:rPr>
         <w:t> </w:t>
       </w:r>
-      <w:proofErr w:type="spellStart"/>
       <w:r>
         <w:rPr>
           <w:rStyle w:val="HTMLTypewriter"/>
           <w:rFonts w:ascii="Trebuchet MS" w:hAnsi="Trebuchet MS"/>
         </w:rPr>
-        <w:t>opacity</w:t>
-      </w:r>
-      <w:r>
-        <w:rPr>
-          <w:rFonts w:ascii="Trebuchet MS" w:hAnsi="Trebuchet MS"/>
-        </w:rPr>
-        <w:t>property</w:t>
-      </w:r>
-      <w:proofErr w:type="spellEnd"/>
-      <w:r>
-        <w:rPr>
-          <w:rFonts w:ascii="Trebuchet MS" w:hAnsi="Trebuchet MS"/>
-        </w:rPr>
-        <w:t xml:space="preserve"> from</w:t>
+        <w:t>0.0</w:t>
       </w:r>
       <w:r>
         <w:rPr>
@@ -3032,10 +2589,23 @@
       </w:r>
       <w:r>
         <w:rPr>
+          <w:rFonts w:ascii="Trebuchet MS" w:hAnsi="Trebuchet MS"/>
+        </w:rPr>
+        <w:t>to some end state, such as</w:t>
+      </w:r>
+      <w:r>
+        <w:rPr>
+          <w:rStyle w:val="apple-converted-space"/>
+          <w:rFonts w:ascii="Trebuchet MS" w:hAnsi="Trebuchet MS"/>
+        </w:rPr>
+        <w:t> </w:t>
+      </w:r>
+      <w:r>
+        <w:rPr>
           <w:rStyle w:val="HTMLTypewriter"/>
           <w:rFonts w:ascii="Trebuchet MS" w:hAnsi="Trebuchet MS"/>
         </w:rPr>
-        <w:t>0.0</w:t>
+        <w:t>1.0</w:t>
       </w:r>
       <w:r>
         <w:rPr>
@@ -3048,27 +2618,7 @@
         <w:rPr>
           <w:rFonts w:ascii="Trebuchet MS" w:hAnsi="Trebuchet MS"/>
         </w:rPr>
-        <w:t>to</w:t>
-      </w:r>
-      <w:r>
-        <w:rPr>
-          <w:rStyle w:val="apple-converted-space"/>
-          <w:rFonts w:ascii="Trebuchet MS" w:hAnsi="Trebuchet MS"/>
-        </w:rPr>
-        <w:t> </w:t>
-      </w:r>
-      <w:r>
-        <w:rPr>
-          <w:rStyle w:val="HTMLTypewriter"/>
-          <w:rFonts w:ascii="Trebuchet MS" w:hAnsi="Trebuchet MS"/>
-        </w:rPr>
-        <w:t>1.0</w:t>
-      </w:r>
-      <w:r>
-        <w:rPr>
-          <w:rFonts w:ascii="Trebuchet MS" w:hAnsi="Trebuchet MS"/>
-        </w:rPr>
-        <w:t>, making it appear to fade in.</w:t>
+        <w:t>during the animation. This will provide a "fade in" effect and make the View seem to "appear" on the screen.</w:t>
       </w:r>
     </w:p>
     <w:p>
@@ -3092,7 +2642,101 @@
         <w:rPr>
           <w:rFonts w:ascii="Trebuchet MS" w:hAnsi="Trebuchet MS"/>
         </w:rPr>
-        <w:t>1.7 Cross Platform</w:t>
+        <w:t>In this example, the view is initially set to</w:t>
+      </w:r>
+      <w:r>
+        <w:rPr>
+          <w:rStyle w:val="apple-converted-space"/>
+          <w:rFonts w:ascii="Trebuchet MS" w:hAnsi="Trebuchet MS"/>
+        </w:rPr>
+        <w:t> </w:t>
+      </w:r>
+      <w:r>
+        <w:rPr>
+          <w:rStyle w:val="HTMLTypewriter"/>
+          <w:rFonts w:ascii="Trebuchet MS" w:hAnsi="Trebuchet MS"/>
+        </w:rPr>
+        <w:t>0</w:t>
+      </w:r>
+      <w:r>
+        <w:rPr>
+          <w:rStyle w:val="apple-converted-space"/>
+          <w:rFonts w:ascii="Trebuchet MS" w:hAnsi="Trebuchet MS"/>
+        </w:rPr>
+        <w:t> </w:t>
+      </w:r>
+      <w:r>
+        <w:rPr>
+          <w:rFonts w:ascii="Trebuchet MS" w:hAnsi="Trebuchet MS"/>
+        </w:rPr>
+        <w:t>- effectively making it fully transparent, or invisible. When the button is clicked, the view simply animates it's</w:t>
+      </w:r>
+      <w:r>
+        <w:rPr>
+          <w:rStyle w:val="apple-converted-space"/>
+          <w:rFonts w:ascii="Trebuchet MS" w:hAnsi="Trebuchet MS"/>
+        </w:rPr>
+        <w:t> </w:t>
+      </w:r>
+      <w:r>
+        <w:rPr>
+          <w:rStyle w:val="HTMLTypewriter"/>
+          <w:rFonts w:ascii="Trebuchet MS" w:hAnsi="Trebuchet MS"/>
+        </w:rPr>
+        <w:t>opacity</w:t>
+      </w:r>
+      <w:r>
+        <w:rPr>
+          <w:rFonts w:ascii="Trebuchet MS" w:hAnsi="Trebuchet MS"/>
+        </w:rPr>
+        <w:t>property from</w:t>
+      </w:r>
+      <w:r>
+        <w:rPr>
+          <w:rStyle w:val="apple-converted-space"/>
+          <w:rFonts w:ascii="Trebuchet MS" w:hAnsi="Trebuchet MS"/>
+        </w:rPr>
+        <w:t> </w:t>
+      </w:r>
+      <w:r>
+        <w:rPr>
+          <w:rStyle w:val="HTMLTypewriter"/>
+          <w:rFonts w:ascii="Trebuchet MS" w:hAnsi="Trebuchet MS"/>
+        </w:rPr>
+        <w:t>0.0</w:t>
+      </w:r>
+      <w:r>
+        <w:rPr>
+          <w:rStyle w:val="apple-converted-space"/>
+          <w:rFonts w:ascii="Trebuchet MS" w:hAnsi="Trebuchet MS"/>
+        </w:rPr>
+        <w:t> </w:t>
+      </w:r>
+      <w:r>
+        <w:rPr>
+          <w:rFonts w:ascii="Trebuchet MS" w:hAnsi="Trebuchet MS"/>
+        </w:rPr>
+        <w:t>to</w:t>
+      </w:r>
+      <w:r>
+        <w:rPr>
+          <w:rStyle w:val="apple-converted-space"/>
+          <w:rFonts w:ascii="Trebuchet MS" w:hAnsi="Trebuchet MS"/>
+        </w:rPr>
+        <w:t> </w:t>
+      </w:r>
+      <w:r>
+        <w:rPr>
+          <w:rStyle w:val="HTMLTypewriter"/>
+          <w:rFonts w:ascii="Trebuchet MS" w:hAnsi="Trebuchet MS"/>
+        </w:rPr>
+        <w:t>1.0</w:t>
+      </w:r>
+      <w:r>
+        <w:rPr>
+          <w:rFonts w:ascii="Trebuchet MS" w:hAnsi="Trebuchet MS"/>
+        </w:rPr>
+        <w:t>, making it appear to fade in.</w:t>
       </w:r>
     </w:p>
     <w:p>
@@ -3112,6 +2756,30 @@
           <w:rFonts w:ascii="Trebuchet MS" w:hAnsi="Trebuchet MS"/>
         </w:rPr>
       </w:pPr>
+      <w:r>
+        <w:rPr>
+          <w:rFonts w:ascii="Trebuchet MS" w:hAnsi="Trebuchet MS"/>
+        </w:rPr>
+        <w:t>1.7 Cross Platform</w:t>
+      </w:r>
+    </w:p>
+    <w:p>
+      <w:pPr>
+        <w:pStyle w:val="NormalWeb"/>
+        <w:spacing w:beforeLines="0" w:afterLines="0" w:line="260" w:lineRule="atLeast"/>
+        <w:rPr>
+          <w:rFonts w:ascii="Trebuchet MS" w:hAnsi="Trebuchet MS"/>
+        </w:rPr>
+      </w:pPr>
+    </w:p>
+    <w:p>
+      <w:pPr>
+        <w:pStyle w:val="NormalWeb"/>
+        <w:spacing w:beforeLines="0" w:afterLines="0" w:line="260" w:lineRule="atLeast"/>
+        <w:rPr>
+          <w:rFonts w:ascii="Trebuchet MS" w:hAnsi="Trebuchet MS"/>
+        </w:rPr>
+      </w:pPr>
     </w:p>
     <w:p>
       <w:pPr>
@@ -3153,23 +2821,7 @@
           <w:rFonts w:ascii="Trebuchet MS" w:hAnsi="Trebuchet MS"/>
           <w:sz w:val="20"/>
         </w:rPr>
-        <w:t xml:space="preserve"> (</w:t>
-      </w:r>
-      <w:proofErr w:type="spellStart"/>
-      <w:r>
-        <w:rPr>
-          <w:rFonts w:ascii="Trebuchet MS" w:hAnsi="Trebuchet MS"/>
-          <w:sz w:val="20"/>
-        </w:rPr>
-        <w:t>iOS</w:t>
-      </w:r>
-      <w:proofErr w:type="spellEnd"/>
-      <w:r>
-        <w:rPr>
-          <w:rFonts w:ascii="Trebuchet MS" w:hAnsi="Trebuchet MS"/>
-          <w:sz w:val="20"/>
-        </w:rPr>
-        <w:t xml:space="preserve"> Only)</w:t>
+        <w:t xml:space="preserve"> (iOS Only)</w:t>
       </w:r>
     </w:p>
     <w:p>
@@ -3397,7 +3049,6 @@
         <w:t>The following styles are supported on </w:t>
       </w:r>
       <w:hyperlink r:id="rId8" w:history="1">
-        <w:proofErr w:type="spellStart"/>
         <w:r>
           <w:rPr>
             <w:rFonts w:ascii="Trebuchet MS" w:hAnsi="Trebuchet MS" w:cs="Times New Roman"/>
@@ -3407,7 +3058,6 @@
           </w:rPr>
           <w:t>Titanium.UI.iPhone.AnimationStyle</w:t>
         </w:r>
-        <w:proofErr w:type="spellEnd"/>
       </w:hyperlink>
       <w:r>
         <w:rPr>
@@ -4226,10 +3876,7 @@
     </w:rPrDefault>
     <w:pPrDefault/>
   </w:docDefaults>
-  <w:latentStyles w:defLockedState="0" w:defUIPriority="0" w:defSemiHidden="0" w:defUnhideWhenUsed="0" w:defQFormat="0" w:count="276">
-    <w:lsdException w:name="Hyperlink" w:uiPriority="99"/>
-    <w:lsdException w:name="Normal (Web)" w:uiPriority="99"/>
-  </w:latentStyles>
+  <w:latentStyles w:defLockedState="0" w:defUIPriority="0" w:defSemiHidden="0" w:defUnhideWhenUsed="0" w:defQFormat="0" w:count="276"/>
   <w:style w:type="paragraph" w:default="1" w:styleId="Normal">
     <w:name w:val="Normal"/>
     <w:qFormat/>
@@ -4237,6 +3884,7 @@
   </w:style>
   <w:style w:type="character" w:default="1" w:styleId="DefaultParagraphFont">
     <w:name w:val="Default Paragraph Font"/>
+    <w:semiHidden/>
     <w:unhideWhenUsed/>
   </w:style>
   <w:style w:type="table" w:default="1" w:styleId="TableNormal">

</xml_diff>